<commit_message>
added project schedule, modified diagrams and srs
</commit_message>
<xml_diff>
--- a/CS401 Project SRS.docx
+++ b/CS401 Project SRS.docx
@@ -708,6 +708,12 @@
               <w:rPr>
                 <w:rtl w:val="0"/>
               </w:rPr>
+              <w:t xml:space="preserve">Kegang peng</w:t>
+            </w:r>
+            <w:r>
+              <w:rPr>
+                <w:rtl w:val="0"/>
+              </w:rPr>
             </w:r>
           </w:p>
         </w:tc>
@@ -909,6 +915,12 @@
               <w:rPr>
                 <w:rtl w:val="0"/>
               </w:rPr>
+              <w:t xml:space="preserve">Tuan Do</w:t>
+            </w:r>
+            <w:r>
+              <w:rPr>
+                <w:rtl w:val="0"/>
+              </w:rPr>
             </w:r>
           </w:p>
         </w:tc>
@@ -1016,7 +1028,7 @@
               <w:rPr>
                 <w:rtl w:val="0"/>
               </w:rPr>
-              <w:t xml:space="preserve">2.0</w:t>
+              <w:t xml:space="preserve">1.2</w:t>
             </w:r>
             <w:r>
               <w:rPr>
@@ -1106,6 +1118,12 @@
                 <w:vertAlign w:val="baseline"/>
               </w:rPr>
             </w:pPr>
+            <w:r>
+              <w:rPr>
+                <w:rtl w:val="0"/>
+              </w:rPr>
+              <w:t xml:space="preserve">Matthew Gomez Smith</w:t>
+            </w:r>
             <w:r>
               <w:rPr>
                 <w:rtl w:val="0"/>
@@ -1161,6 +1179,13 @@
             </w:pPr>
             <w:r>
               <w:rPr>
+                <w:u w:val="single"/>
+                <w:rtl w:val="0"/>
+              </w:rPr>
+              <w:t xml:space="preserve">10/3/2025</w:t>
+            </w:r>
+            <w:r>
+              <w:rPr>
                 <w:rtl w:val="0"/>
               </w:rPr>
             </w:r>
@@ -1210,6 +1235,12 @@
               <w:rPr>
                 <w:rtl w:val="0"/>
               </w:rPr>
+              <w:t xml:space="preserve">2.1</w:t>
+            </w:r>
+            <w:r>
+              <w:rPr>
+                <w:rtl w:val="0"/>
+              </w:rPr>
             </w:r>
           </w:p>
         </w:tc>
@@ -1240,19 +1271,27 @@
               <w:ind w:left="0" w:right="0" w:firstLine="0"/>
               <w:jc w:val="left"/>
               <w:rPr>
-                <w:rFonts w:ascii="Times New Roman" w:cs="Times New Roman" w:eastAsia="Times New Roman" w:hAnsi="Times New Roman"/>
-                <w:b w:val="0"/>
                 <w:i w:val="0"/>
                 <w:smallCaps w:val="0"/>
                 <w:strike w:val="0"/>
                 <w:color w:val="000000"/>
-                <w:sz w:val="20"/>
-                <w:szCs w:val="20"/>
                 <w:u w:val="none"/>
                 <w:shd w:fill="auto" w:val="clear"/>
                 <w:vertAlign w:val="baseline"/>
               </w:rPr>
             </w:pPr>
+            <w:r>
+              <w:rPr>
+                <w:rtl w:val="0"/>
+              </w:rPr>
+              <w:t xml:space="preserve">Modifie</w:t>
+            </w:r>
+            <w:r>
+              <w:rPr>
+                <w:rtl w:val="0"/>
+              </w:rPr>
+              <w:t xml:space="preserve">d 2.3 Product Functionality/ Features</w:t>
+            </w:r>
             <w:r>
               <w:rPr>
                 <w:rtl w:val="0"/>
@@ -1272,6 +1311,19 @@
           </w:tcPr>
           <w:p>
             <w:pPr>
+              <w:widowControl w:val="0"/>
+              <w:spacing w:after="40" w:before="40" w:line="259" w:lineRule="auto"/>
+              <w:rPr/>
+            </w:pPr>
+            <w:r>
+              <w:rPr>
+                <w:rtl w:val="0"/>
+              </w:rPr>
+              <w:t xml:space="preserve">Kegang peng</w:t>
+            </w:r>
+          </w:p>
+          <w:p>
+            <w:pPr>
               <w:keepNext w:val="0"/>
               <w:keepLines w:val="0"/>
               <w:pageBreakBefore w:val="0"/>
@@ -1287,19 +1339,7 @@
               <w:spacing w:after="40" w:before="40" w:line="240" w:lineRule="auto"/>
               <w:ind w:left="0" w:right="0" w:firstLine="0"/>
               <w:jc w:val="left"/>
-              <w:rPr>
-                <w:rFonts w:ascii="Times New Roman" w:cs="Times New Roman" w:eastAsia="Times New Roman" w:hAnsi="Times New Roman"/>
-                <w:b w:val="0"/>
-                <w:i w:val="0"/>
-                <w:smallCaps w:val="0"/>
-                <w:strike w:val="0"/>
-                <w:color w:val="000000"/>
-                <w:sz w:val="20"/>
-                <w:szCs w:val="20"/>
-                <w:u w:val="none"/>
-                <w:shd w:fill="auto" w:val="clear"/>
-                <w:vertAlign w:val="baseline"/>
-              </w:rPr>
+              <w:rPr/>
             </w:pPr>
             <w:r>
               <w:rPr>
@@ -1356,6 +1396,13 @@
             </w:pPr>
             <w:r>
               <w:rPr>
+                <w:u w:val="single"/>
+                <w:rtl w:val="0"/>
+              </w:rPr>
+              <w:t xml:space="preserve">10/5/2025</w:t>
+            </w:r>
+            <w:r>
+              <w:rPr>
                 <w:rtl w:val="0"/>
               </w:rPr>
             </w:r>
@@ -1405,6 +1452,12 @@
               <w:rPr>
                 <w:rtl w:val="0"/>
               </w:rPr>
+              <w:t xml:space="preserve">2.2</w:t>
+            </w:r>
+            <w:r>
+              <w:rPr>
+                <w:rtl w:val="0"/>
+              </w:rPr>
             </w:r>
           </w:p>
         </w:tc>
@@ -1419,21 +1472,8 @@
           </w:tcPr>
           <w:p>
             <w:pPr>
-              <w:keepNext w:val="0"/>
-              <w:keepLines w:val="0"/>
-              <w:pageBreakBefore w:val="0"/>
               <w:widowControl w:val="0"/>
-              <w:pBdr>
-                <w:top w:space="0" w:sz="0" w:val="nil"/>
-                <w:left w:space="0" w:sz="0" w:val="nil"/>
-                <w:bottom w:space="0" w:sz="0" w:val="nil"/>
-                <w:right w:space="0" w:sz="0" w:val="nil"/>
-                <w:between w:space="0" w:sz="0" w:val="nil"/>
-              </w:pBdr>
-              <w:shd w:fill="auto" w:val="clear"/>
-              <w:spacing w:after="40" w:before="40" w:line="240" w:lineRule="auto"/>
-              <w:ind w:left="0" w:right="0" w:firstLine="0"/>
-              <w:jc w:val="left"/>
+              <w:spacing w:after="40" w:before="40" w:lineRule="auto"/>
               <w:rPr>
                 <w:rFonts w:ascii="Times New Roman" w:cs="Times New Roman" w:eastAsia="Times New Roman" w:hAnsi="Times New Roman"/>
                 <w:b w:val="0"/>
@@ -1448,6 +1488,12 @@
                 <w:vertAlign w:val="baseline"/>
               </w:rPr>
             </w:pPr>
+            <w:r>
+              <w:rPr>
+                <w:rtl w:val="0"/>
+              </w:rPr>
+              <w:t xml:space="preserve">Moved 4.3.5 SR94 System will generate monthly report automatically to 3.3.4 SR63 System will generate monthly report automatically. </w:t>
+            </w:r>
             <w:r>
               <w:rPr>
                 <w:rtl w:val="0"/>
@@ -1483,6 +1529,12 @@
                 <w:vertAlign w:val="baseline"/>
               </w:rPr>
             </w:pPr>
+            <w:r>
+              <w:rPr>
+                <w:rtl w:val="0"/>
+              </w:rPr>
+              <w:t xml:space="preserve">Christopher Ovando Morales</w:t>
+            </w:r>
             <w:r>
               <w:rPr>
                 <w:rtl w:val="0"/>
@@ -1538,6 +1590,13 @@
             </w:pPr>
             <w:r>
               <w:rPr>
+                <w:u w:val="single"/>
+                <w:rtl w:val="0"/>
+              </w:rPr>
+              <w:t xml:space="preserve">10/9/2025</w:t>
+            </w:r>
+            <w:r>
+              <w:rPr>
                 <w:rtl w:val="0"/>
               </w:rPr>
             </w:r>
@@ -1587,6 +1646,12 @@
               <w:rPr>
                 <w:rtl w:val="0"/>
               </w:rPr>
+              <w:t xml:space="preserve">2.3</w:t>
+            </w:r>
+            <w:r>
+              <w:rPr>
+                <w:rtl w:val="0"/>
+              </w:rPr>
             </w:r>
           </w:p>
         </w:tc>
@@ -1617,19 +1682,33 @@
               <w:ind w:left="0" w:right="0" w:firstLine="0"/>
               <w:jc w:val="left"/>
               <w:rPr>
-                <w:rFonts w:ascii="Times New Roman" w:cs="Times New Roman" w:eastAsia="Times New Roman" w:hAnsi="Times New Roman"/>
-                <w:b w:val="0"/>
                 <w:i w:val="0"/>
                 <w:smallCaps w:val="0"/>
                 <w:strike w:val="0"/>
                 <w:color w:val="000000"/>
-                <w:sz w:val="20"/>
-                <w:szCs w:val="20"/>
                 <w:u w:val="none"/>
                 <w:shd w:fill="auto" w:val="clear"/>
                 <w:vertAlign w:val="baseline"/>
               </w:rPr>
             </w:pPr>
+            <w:r>
+              <w:rPr>
+                <w:rtl w:val="0"/>
+              </w:rPr>
+              <w:t xml:space="preserve">Modified</w:t>
+            </w:r>
+            <w:r>
+              <w:rPr>
+                <w:rtl w:val="0"/>
+              </w:rPr>
+              <w:t xml:space="preserve"> 2.5 </w:t>
+            </w:r>
+            <w:r>
+              <w:rPr>
+                <w:rtl w:val="0"/>
+              </w:rPr>
+              <w:t xml:space="preserve">Assumptions and Dependencies</w:t>
+            </w:r>
             <w:r>
               <w:rPr>
                 <w:rtl w:val="0"/>
@@ -1665,6 +1744,12 @@
                 <w:vertAlign w:val="baseline"/>
               </w:rPr>
             </w:pPr>
+            <w:r>
+              <w:rPr>
+                <w:rtl w:val="0"/>
+              </w:rPr>
+              <w:t xml:space="preserve">Diego Ruiz Paredes</w:t>
+            </w:r>
             <w:r>
               <w:rPr>
                 <w:rtl w:val="0"/>
@@ -1720,6 +1805,13 @@
             </w:pPr>
             <w:r>
               <w:rPr>
+                <w:u w:val="single"/>
+                <w:rtl w:val="0"/>
+              </w:rPr>
+              <w:t xml:space="preserve">10/14/2025</w:t>
+            </w:r>
+            <w:r>
+              <w:rPr>
                 <w:rtl w:val="0"/>
               </w:rPr>
             </w:r>
@@ -1769,6 +1861,12 @@
               <w:rPr>
                 <w:rtl w:val="0"/>
               </w:rPr>
+              <w:t xml:space="preserve">2.4</w:t>
+            </w:r>
+            <w:r>
+              <w:rPr>
+                <w:rtl w:val="0"/>
+              </w:rPr>
             </w:r>
           </w:p>
         </w:tc>
@@ -1816,6 +1914,12 @@
               <w:rPr>
                 <w:rtl w:val="0"/>
               </w:rPr>
+              <w:t xml:space="preserve">Added 3.1.2.2 SR21 Operator enter month and year to look up report</w:t>
+            </w:r>
+            <w:r>
+              <w:rPr>
+                <w:rtl w:val="0"/>
+              </w:rPr>
             </w:r>
           </w:p>
         </w:tc>
@@ -1831,21 +1935,8 @@
           </w:tcPr>
           <w:p>
             <w:pPr>
-              <w:keepNext w:val="0"/>
-              <w:keepLines w:val="0"/>
-              <w:pageBreakBefore w:val="0"/>
               <w:widowControl w:val="0"/>
-              <w:pBdr>
-                <w:top w:space="0" w:sz="0" w:val="nil"/>
-                <w:left w:space="0" w:sz="0" w:val="nil"/>
-                <w:bottom w:space="0" w:sz="0" w:val="nil"/>
-                <w:right w:space="0" w:sz="0" w:val="nil"/>
-                <w:between w:space="0" w:sz="0" w:val="nil"/>
-              </w:pBdr>
-              <w:shd w:fill="auto" w:val="clear"/>
-              <w:spacing w:after="40" w:before="40" w:line="240" w:lineRule="auto"/>
-              <w:ind w:left="0" w:right="0" w:firstLine="0"/>
-              <w:jc w:val="left"/>
+              <w:spacing w:after="40" w:before="40" w:lineRule="auto"/>
               <w:rPr>
                 <w:rFonts w:ascii="Times New Roman" w:cs="Times New Roman" w:eastAsia="Times New Roman" w:hAnsi="Times New Roman"/>
                 <w:b w:val="0"/>
@@ -1860,6 +1951,12 @@
                 <w:vertAlign w:val="baseline"/>
               </w:rPr>
             </w:pPr>
+            <w:r>
+              <w:rPr>
+                <w:rtl w:val="0"/>
+              </w:rPr>
+              <w:t xml:space="preserve">Tuan Do</w:t>
+            </w:r>
             <w:r>
               <w:rPr>
                 <w:rtl w:val="0"/>
@@ -1915,6 +2012,13 @@
             </w:pPr>
             <w:r>
               <w:rPr>
+                <w:u w:val="single"/>
+                <w:rtl w:val="0"/>
+              </w:rPr>
+              <w:t xml:space="preserve">10/19/2025</w:t>
+            </w:r>
+            <w:r>
+              <w:rPr>
                 <w:rtl w:val="0"/>
               </w:rPr>
             </w:r>
@@ -1964,6 +2068,12 @@
               <w:rPr>
                 <w:rtl w:val="0"/>
               </w:rPr>
+              <w:t xml:space="preserve">2.5</w:t>
+            </w:r>
+            <w:r>
+              <w:rPr>
+                <w:rtl w:val="0"/>
+              </w:rPr>
             </w:r>
           </w:p>
         </w:tc>
@@ -2011,6 +2121,12 @@
               <w:rPr>
                 <w:rtl w:val="0"/>
               </w:rPr>
+              <w:t xml:space="preserve">Modified 3.1.3.1 SR30 Record car license plate into the system upon entry.</w:t>
+            </w:r>
+            <w:r>
+              <w:rPr>
+                <w:rtl w:val="0"/>
+              </w:rPr>
             </w:r>
           </w:p>
         </w:tc>
@@ -2026,21 +2142,8 @@
           </w:tcPr>
           <w:p>
             <w:pPr>
-              <w:keepNext w:val="0"/>
-              <w:keepLines w:val="0"/>
-              <w:pageBreakBefore w:val="0"/>
               <w:widowControl w:val="0"/>
-              <w:pBdr>
-                <w:top w:space="0" w:sz="0" w:val="nil"/>
-                <w:left w:space="0" w:sz="0" w:val="nil"/>
-                <w:bottom w:space="0" w:sz="0" w:val="nil"/>
-                <w:right w:space="0" w:sz="0" w:val="nil"/>
-                <w:between w:space="0" w:sz="0" w:val="nil"/>
-              </w:pBdr>
-              <w:shd w:fill="auto" w:val="clear"/>
-              <w:spacing w:after="40" w:before="40" w:line="240" w:lineRule="auto"/>
-              <w:ind w:left="0" w:right="0" w:firstLine="0"/>
-              <w:jc w:val="left"/>
+              <w:spacing w:after="40" w:before="40" w:lineRule="auto"/>
               <w:rPr>
                 <w:rFonts w:ascii="Times New Roman" w:cs="Times New Roman" w:eastAsia="Times New Roman" w:hAnsi="Times New Roman"/>
                 <w:b w:val="0"/>
@@ -2055,6 +2158,12 @@
                 <w:vertAlign w:val="baseline"/>
               </w:rPr>
             </w:pPr>
+            <w:r>
+              <w:rPr>
+                <w:rtl w:val="0"/>
+              </w:rPr>
+              <w:t xml:space="preserve">Diego Ruiz Paredes</w:t>
+            </w:r>
             <w:r>
               <w:rPr>
                 <w:rtl w:val="0"/>
@@ -2110,6 +2219,13 @@
             </w:pPr>
             <w:r>
               <w:rPr>
+                <w:u w:val="single"/>
+                <w:rtl w:val="0"/>
+              </w:rPr>
+              <w:t xml:space="preserve">10/20/2025</w:t>
+            </w:r>
+            <w:r>
+              <w:rPr>
                 <w:rtl w:val="0"/>
               </w:rPr>
             </w:r>
@@ -2159,6 +2275,12 @@
               <w:rPr>
                 <w:rtl w:val="0"/>
               </w:rPr>
+              <w:t xml:space="preserve">2.6</w:t>
+            </w:r>
+            <w:r>
+              <w:rPr>
+                <w:rtl w:val="0"/>
+              </w:rPr>
             </w:r>
           </w:p>
         </w:tc>
@@ -2206,6 +2328,12 @@
               <w:rPr>
                 <w:rtl w:val="0"/>
               </w:rPr>
+              <w:t xml:space="preserve">Added 3.1.3.7 SR36 Record Tickets into txt file at the end of the day</w:t>
+            </w:r>
+            <w:r>
+              <w:rPr>
+                <w:rtl w:val="0"/>
+              </w:rPr>
             </w:r>
           </w:p>
         </w:tc>
@@ -2221,21 +2349,8 @@
           </w:tcPr>
           <w:p>
             <w:pPr>
-              <w:keepNext w:val="0"/>
-              <w:keepLines w:val="0"/>
-              <w:pageBreakBefore w:val="0"/>
               <w:widowControl w:val="0"/>
-              <w:pBdr>
-                <w:top w:space="0" w:sz="0" w:val="nil"/>
-                <w:left w:space="0" w:sz="0" w:val="nil"/>
-                <w:bottom w:space="0" w:sz="0" w:val="nil"/>
-                <w:right w:space="0" w:sz="0" w:val="nil"/>
-                <w:between w:space="0" w:sz="0" w:val="nil"/>
-              </w:pBdr>
-              <w:shd w:fill="auto" w:val="clear"/>
-              <w:spacing w:after="40" w:before="40" w:line="240" w:lineRule="auto"/>
-              <w:ind w:left="0" w:right="0" w:firstLine="0"/>
-              <w:jc w:val="left"/>
+              <w:spacing w:after="40" w:before="40" w:line="259" w:lineRule="auto"/>
               <w:rPr>
                 <w:rFonts w:ascii="Times New Roman" w:cs="Times New Roman" w:eastAsia="Times New Roman" w:hAnsi="Times New Roman"/>
                 <w:b w:val="0"/>
@@ -2250,6 +2365,12 @@
                 <w:vertAlign w:val="baseline"/>
               </w:rPr>
             </w:pPr>
+            <w:r>
+              <w:rPr>
+                <w:rtl w:val="0"/>
+              </w:rPr>
+              <w:t xml:space="preserve">Kegang peng</w:t>
+            </w:r>
             <w:r>
               <w:rPr>
                 <w:rtl w:val="0"/>
@@ -2305,6 +2426,13 @@
             </w:pPr>
             <w:r>
               <w:rPr>
+                <w:u w:val="single"/>
+                <w:rtl w:val="0"/>
+              </w:rPr>
+              <w:t xml:space="preserve">10/23/2025</w:t>
+            </w:r>
+            <w:r>
+              <w:rPr>
                 <w:rtl w:val="0"/>
               </w:rPr>
             </w:r>
@@ -2354,6 +2482,12 @@
               <w:rPr>
                 <w:rtl w:val="0"/>
               </w:rPr>
+              <w:t xml:space="preserve">2.7</w:t>
+            </w:r>
+            <w:r>
+              <w:rPr>
+                <w:rtl w:val="0"/>
+              </w:rPr>
             </w:r>
           </w:p>
         </w:tc>
@@ -2401,6 +2535,12 @@
               <w:rPr>
                 <w:rtl w:val="0"/>
               </w:rPr>
+              <w:t xml:space="preserve">Modified 3.1.4.1 SR40 </w:t>
+            </w:r>
+            <w:r>
+              <w:rPr>
+                <w:rtl w:val="0"/>
+              </w:rPr>
             </w:r>
           </w:p>
         </w:tc>
@@ -2416,21 +2556,8 @@
           </w:tcPr>
           <w:p>
             <w:pPr>
-              <w:keepNext w:val="0"/>
-              <w:keepLines w:val="0"/>
-              <w:pageBreakBefore w:val="0"/>
               <w:widowControl w:val="0"/>
-              <w:pBdr>
-                <w:top w:space="0" w:sz="0" w:val="nil"/>
-                <w:left w:space="0" w:sz="0" w:val="nil"/>
-                <w:bottom w:space="0" w:sz="0" w:val="nil"/>
-                <w:right w:space="0" w:sz="0" w:val="nil"/>
-                <w:between w:space="0" w:sz="0" w:val="nil"/>
-              </w:pBdr>
-              <w:shd w:fill="auto" w:val="clear"/>
-              <w:spacing w:after="40" w:before="40" w:line="240" w:lineRule="auto"/>
-              <w:ind w:left="0" w:right="0" w:firstLine="0"/>
-              <w:jc w:val="left"/>
+              <w:spacing w:after="40" w:before="40" w:lineRule="auto"/>
               <w:rPr>
                 <w:rFonts w:ascii="Times New Roman" w:cs="Times New Roman" w:eastAsia="Times New Roman" w:hAnsi="Times New Roman"/>
                 <w:b w:val="0"/>
@@ -2445,6 +2572,12 @@
                 <w:vertAlign w:val="baseline"/>
               </w:rPr>
             </w:pPr>
+            <w:r>
+              <w:rPr>
+                <w:rtl w:val="0"/>
+              </w:rPr>
+              <w:t xml:space="preserve">Christopher Ovando Morale</w:t>
+            </w:r>
             <w:r>
               <w:rPr>
                 <w:rtl w:val="0"/>
@@ -2500,6 +2633,13 @@
             </w:pPr>
             <w:r>
               <w:rPr>
+                <w:u w:val="single"/>
+                <w:rtl w:val="0"/>
+              </w:rPr>
+              <w:t xml:space="preserve">10/25/2025</w:t>
+            </w:r>
+            <w:r>
+              <w:rPr>
                 <w:rtl w:val="0"/>
               </w:rPr>
             </w:r>
@@ -2549,6 +2689,12 @@
               <w:rPr>
                 <w:rtl w:val="0"/>
               </w:rPr>
+              <w:t xml:space="preserve">2.8</w:t>
+            </w:r>
+            <w:r>
+              <w:rPr>
+                <w:rtl w:val="0"/>
+              </w:rPr>
             </w:r>
           </w:p>
         </w:tc>
@@ -2596,6 +2742,12 @@
               <w:rPr>
                 <w:rtl w:val="0"/>
               </w:rPr>
+              <w:t xml:space="preserve">Added 4.2.4 SR83 Entrance and Exit require Gates</w:t>
+            </w:r>
+            <w:r>
+              <w:rPr>
+                <w:rtl w:val="0"/>
+              </w:rPr>
             </w:r>
           </w:p>
         </w:tc>
@@ -2611,21 +2763,8 @@
           </w:tcPr>
           <w:p>
             <w:pPr>
-              <w:keepNext w:val="0"/>
-              <w:keepLines w:val="0"/>
-              <w:pageBreakBefore w:val="0"/>
               <w:widowControl w:val="0"/>
-              <w:pBdr>
-                <w:top w:space="0" w:sz="0" w:val="nil"/>
-                <w:left w:space="0" w:sz="0" w:val="nil"/>
-                <w:bottom w:space="0" w:sz="0" w:val="nil"/>
-                <w:right w:space="0" w:sz="0" w:val="nil"/>
-                <w:between w:space="0" w:sz="0" w:val="nil"/>
-              </w:pBdr>
-              <w:shd w:fill="auto" w:val="clear"/>
-              <w:spacing w:after="40" w:before="40" w:line="240" w:lineRule="auto"/>
-              <w:ind w:left="0" w:right="0" w:firstLine="0"/>
-              <w:jc w:val="left"/>
+              <w:spacing w:after="40" w:before="40" w:lineRule="auto"/>
               <w:rPr>
                 <w:rFonts w:ascii="Times New Roman" w:cs="Times New Roman" w:eastAsia="Times New Roman" w:hAnsi="Times New Roman"/>
                 <w:b w:val="0"/>
@@ -2640,6 +2779,12 @@
                 <w:vertAlign w:val="baseline"/>
               </w:rPr>
             </w:pPr>
+            <w:r>
+              <w:rPr>
+                <w:rtl w:val="0"/>
+              </w:rPr>
+              <w:t xml:space="preserve">Matthew Gomez Smith</w:t>
+            </w:r>
             <w:r>
               <w:rPr>
                 <w:rtl w:val="0"/>
@@ -2695,6 +2840,13 @@
             </w:pPr>
             <w:r>
               <w:rPr>
+                <w:u w:val="single"/>
+                <w:rtl w:val="0"/>
+              </w:rPr>
+              <w:t xml:space="preserve">10/27/2025</w:t>
+            </w:r>
+            <w:r>
+              <w:rPr>
                 <w:rtl w:val="0"/>
               </w:rPr>
             </w:r>
@@ -2744,6 +2896,12 @@
               <w:rPr>
                 <w:rtl w:val="0"/>
               </w:rPr>
+              <w:t xml:space="preserve">2.9</w:t>
+            </w:r>
+            <w:r>
+              <w:rPr>
+                <w:rtl w:val="0"/>
+              </w:rPr>
             </w:r>
           </w:p>
         </w:tc>
@@ -2773,24 +2931,13 @@
               <w:spacing w:after="40" w:before="40" w:line="240" w:lineRule="auto"/>
               <w:ind w:left="0" w:right="0" w:firstLine="0"/>
               <w:jc w:val="left"/>
-              <w:rPr>
-                <w:rFonts w:ascii="Times New Roman" w:cs="Times New Roman" w:eastAsia="Times New Roman" w:hAnsi="Times New Roman"/>
-                <w:b w:val="0"/>
-                <w:i w:val="0"/>
-                <w:smallCaps w:val="0"/>
-                <w:strike w:val="0"/>
-                <w:color w:val="000000"/>
-                <w:sz w:val="20"/>
-                <w:szCs w:val="20"/>
-                <w:u w:val="none"/>
-                <w:shd w:fill="auto" w:val="clear"/>
-                <w:vertAlign w:val="baseline"/>
-              </w:rPr>
+              <w:rPr/>
             </w:pPr>
             <w:r>
               <w:rPr>
                 <w:rtl w:val="0"/>
               </w:rPr>
+              <w:t xml:space="preserve">Modified 3.2.3 SR52 The system must provide a user interface for operators to log in and view report</w:t>
             </w:r>
           </w:p>
         </w:tc>
@@ -2806,21 +2953,8 @@
           </w:tcPr>
           <w:p>
             <w:pPr>
-              <w:keepNext w:val="0"/>
-              <w:keepLines w:val="0"/>
-              <w:pageBreakBefore w:val="0"/>
               <w:widowControl w:val="0"/>
-              <w:pBdr>
-                <w:top w:space="0" w:sz="0" w:val="nil"/>
-                <w:left w:space="0" w:sz="0" w:val="nil"/>
-                <w:bottom w:space="0" w:sz="0" w:val="nil"/>
-                <w:right w:space="0" w:sz="0" w:val="nil"/>
-                <w:between w:space="0" w:sz="0" w:val="nil"/>
-              </w:pBdr>
-              <w:shd w:fill="auto" w:val="clear"/>
-              <w:spacing w:after="40" w:before="40" w:line="240" w:lineRule="auto"/>
-              <w:ind w:left="0" w:right="0" w:firstLine="0"/>
-              <w:jc w:val="left"/>
+              <w:spacing w:after="40" w:before="40" w:lineRule="auto"/>
               <w:rPr>
                 <w:rFonts w:ascii="Times New Roman" w:cs="Times New Roman" w:eastAsia="Times New Roman" w:hAnsi="Times New Roman"/>
                 <w:b w:val="0"/>
@@ -2835,6 +2969,12 @@
                 <w:vertAlign w:val="baseline"/>
               </w:rPr>
             </w:pPr>
+            <w:r>
+              <w:rPr>
+                <w:rtl w:val="0"/>
+              </w:rPr>
+              <w:t xml:space="preserve">Christopher Ovando Morale</w:t>
+            </w:r>
             <w:r>
               <w:rPr>
                 <w:rtl w:val="0"/>
@@ -2890,6 +3030,13 @@
             </w:pPr>
             <w:r>
               <w:rPr>
+                <w:u w:val="single"/>
+                <w:rtl w:val="0"/>
+              </w:rPr>
+              <w:t xml:space="preserve">10/28/2025</w:t>
+            </w:r>
+            <w:r>
+              <w:rPr>
                 <w:rtl w:val="0"/>
               </w:rPr>
             </w:r>
@@ -2939,6 +3086,12 @@
               <w:rPr>
                 <w:rtl w:val="0"/>
               </w:rPr>
+              <w:t xml:space="preserve">2.10</w:t>
+            </w:r>
+            <w:r>
+              <w:rPr>
+                <w:rtl w:val="0"/>
+              </w:rPr>
             </w:r>
           </w:p>
         </w:tc>
@@ -2968,24 +3121,39 @@
               <w:spacing w:after="40" w:before="40" w:line="240" w:lineRule="auto"/>
               <w:ind w:left="0" w:right="0" w:firstLine="0"/>
               <w:jc w:val="left"/>
-              <w:rPr>
-                <w:rFonts w:ascii="Times New Roman" w:cs="Times New Roman" w:eastAsia="Times New Roman" w:hAnsi="Times New Roman"/>
-                <w:b w:val="0"/>
-                <w:i w:val="0"/>
-                <w:smallCaps w:val="0"/>
-                <w:strike w:val="0"/>
-                <w:color w:val="000000"/>
-                <w:sz w:val="20"/>
-                <w:szCs w:val="20"/>
-                <w:u w:val="none"/>
-                <w:shd w:fill="auto" w:val="clear"/>
-                <w:vertAlign w:val="baseline"/>
-              </w:rPr>
+              <w:rPr/>
             </w:pPr>
             <w:r>
               <w:rPr>
                 <w:rtl w:val="0"/>
               </w:rPr>
+              <w:t xml:space="preserve">Removed 4.2.3 SR82 </w:t>
+            </w:r>
+          </w:p>
+          <w:p>
+            <w:pPr>
+              <w:keepNext w:val="0"/>
+              <w:keepLines w:val="0"/>
+              <w:pageBreakBefore w:val="0"/>
+              <w:widowControl w:val="0"/>
+              <w:pBdr>
+                <w:top w:space="0" w:sz="0" w:val="nil"/>
+                <w:left w:space="0" w:sz="0" w:val="nil"/>
+                <w:bottom w:space="0" w:sz="0" w:val="nil"/>
+                <w:right w:space="0" w:sz="0" w:val="nil"/>
+                <w:between w:space="0" w:sz="0" w:val="nil"/>
+              </w:pBdr>
+              <w:shd w:fill="auto" w:val="clear"/>
+              <w:spacing w:after="40" w:before="40" w:line="240" w:lineRule="auto"/>
+              <w:ind w:left="0" w:right="0" w:firstLine="0"/>
+              <w:jc w:val="left"/>
+              <w:rPr/>
+            </w:pPr>
+            <w:r>
+              <w:rPr>
+                <w:rtl w:val="0"/>
+              </w:rPr>
+              <w:t xml:space="preserve">Modified 4.2.2 SR81 Requires a license plate reader at entrance and exit</w:t>
             </w:r>
           </w:p>
         </w:tc>
@@ -3001,21 +3169,8 @@
           </w:tcPr>
           <w:p>
             <w:pPr>
-              <w:keepNext w:val="0"/>
-              <w:keepLines w:val="0"/>
-              <w:pageBreakBefore w:val="0"/>
               <w:widowControl w:val="0"/>
-              <w:pBdr>
-                <w:top w:space="0" w:sz="0" w:val="nil"/>
-                <w:left w:space="0" w:sz="0" w:val="nil"/>
-                <w:bottom w:space="0" w:sz="0" w:val="nil"/>
-                <w:right w:space="0" w:sz="0" w:val="nil"/>
-                <w:between w:space="0" w:sz="0" w:val="nil"/>
-              </w:pBdr>
-              <w:shd w:fill="auto" w:val="clear"/>
-              <w:spacing w:after="40" w:before="40" w:line="240" w:lineRule="auto"/>
-              <w:ind w:left="0" w:right="0" w:firstLine="0"/>
-              <w:jc w:val="left"/>
+              <w:spacing w:after="40" w:before="40" w:lineRule="auto"/>
               <w:rPr>
                 <w:rFonts w:ascii="Times New Roman" w:cs="Times New Roman" w:eastAsia="Times New Roman" w:hAnsi="Times New Roman"/>
                 <w:b w:val="0"/>
@@ -3030,6 +3185,12 @@
                 <w:vertAlign w:val="baseline"/>
               </w:rPr>
             </w:pPr>
+            <w:r>
+              <w:rPr>
+                <w:rtl w:val="0"/>
+              </w:rPr>
+              <w:t xml:space="preserve">Diego Ruiz Paredes</w:t>
+            </w:r>
             <w:r>
               <w:rPr>
                 <w:rtl w:val="0"/>
@@ -4094,7 +4255,7 @@
     </w:p>
     <w:sdt>
       <w:sdtPr>
-        <w:id w:val="1062328235"/>
+        <w:id w:val="179004144"/>
         <w:docPartObj>
           <w:docPartGallery w:val="Table of Contents"/>
           <w:docPartUnique w:val="1"/>
@@ -7011,7 +7172,6 @@
           <w:i w:val="0"/>
           <w:smallCaps w:val="0"/>
           <w:strike w:val="0"/>
-          <w:color w:val="000000"/>
           <w:sz w:val="20"/>
           <w:szCs w:val="20"/>
           <w:u w:val="none"/>
@@ -7026,7 +7186,6 @@
           <w:i w:val="0"/>
           <w:smallCaps w:val="0"/>
           <w:strike w:val="0"/>
-          <w:color w:val="000000"/>
           <w:sz w:val="20"/>
           <w:szCs w:val="20"/>
           <w:u w:val="none"/>
@@ -7034,7 +7193,29 @@
           <w:vertAlign w:val="baseline"/>
           <w:rtl w:val="0"/>
         </w:rPr>
-        <w:t xml:space="preserve">The system will be organized into three major modules: the user interface module, the database module, and the billing module.</w:t>
+        <w:t xml:space="preserve">The system will be organized into three major modules: the user interface module, the </w:t>
+      </w:r>
+      <w:r>
+        <w:rPr>
+          <w:rtl w:val="0"/>
+        </w:rPr>
+        <w:t xml:space="preserve">information management </w:t>
+      </w:r>
+      <w:r>
+        <w:rPr>
+          <w:rFonts w:ascii="Times New Roman" w:cs="Times New Roman" w:eastAsia="Times New Roman" w:hAnsi="Times New Roman"/>
+          <w:b w:val="0"/>
+          <w:i w:val="0"/>
+          <w:smallCaps w:val="0"/>
+          <w:strike w:val="0"/>
+          <w:sz w:val="20"/>
+          <w:szCs w:val="20"/>
+          <w:u w:val="none"/>
+          <w:shd w:fill="auto" w:val="clear"/>
+          <w:vertAlign w:val="baseline"/>
+          <w:rtl w:val="0"/>
+        </w:rPr>
+        <w:t xml:space="preserve">module, and the billing module.</w:t>
       </w:r>
     </w:p>
     <w:p>
@@ -7449,7 +7630,7 @@
         <w:rPr>
           <w:rtl w:val="0"/>
         </w:rPr>
-        <w:t xml:space="preserve">There will be an assumption of a usable credit card payment system (won’t be implemented in this project)</w:t>
+        <w:t xml:space="preserve">There will be an assumption of a usable credit card payment system.</w:t>
       </w:r>
     </w:p>
     <w:p>
@@ -7475,7 +7656,7 @@
         <w:rPr>
           <w:rtl w:val="0"/>
         </w:rPr>
-        <w:t xml:space="preserve">The PGM system will use an assumed license plate reader API to read the license plate of vehicles (won’t be implemented in this project) </w:t>
+        <w:t xml:space="preserve">The PGM system will use an assumed license plate reader API to read the license plate of vehicles </w:t>
       </w:r>
     </w:p>
     <w:p>
@@ -7935,7 +8116,7 @@
         <w:rPr>
           <w:rtl w:val="0"/>
         </w:rPr>
-        <w:t xml:space="preserve">3.1.2.2 SR21 A button to generate reports.</w:t>
+        <w:t xml:space="preserve">3.1.2.2 SR21 Operators enter month and year to look up reports.</w:t>
       </w:r>
     </w:p>
     <w:p>
@@ -7961,7 +8142,7 @@
         <w:rPr>
           <w:rtl w:val="0"/>
         </w:rPr>
-        <w:t xml:space="preserve">3.1.2.3 SR22 Display payment options (credit/debit).</w:t>
+        <w:t xml:space="preserve">3.1.2.3 SR22 Display total fee.</w:t>
       </w:r>
     </w:p>
     <w:p>
@@ -8047,13 +8228,14 @@
         </w:rPr>
         <w:t xml:space="preserve">3.1.3</w:t>
         <w:tab/>
+        <w:t xml:space="preserve">Information Management </w:t>
       </w:r>
       <w:r>
         <w:rPr>
           <w:color w:val="000000"/>
           <w:rtl w:val="0"/>
         </w:rPr>
-        <w:t xml:space="preserve">Database Module Requirements:</w:t>
+        <w:t xml:space="preserve">Module Requirements:</w:t>
       </w:r>
     </w:p>
     <w:p>
@@ -8090,7 +8272,30 @@
           <w:vertAlign w:val="baseline"/>
           <w:rtl w:val="0"/>
         </w:rPr>
-        <w:t xml:space="preserve">3.1.3.1 SR30 Record car license plate into the database upon entry.</w:t>
+        <w:t xml:space="preserve">3.1.3.1 SR30 Record car license plate into the </w:t>
+      </w:r>
+      <w:r>
+        <w:rPr>
+          <w:rtl w:val="0"/>
+        </w:rPr>
+        <w:t xml:space="preserve">system </w:t>
+      </w:r>
+      <w:r>
+        <w:rPr>
+          <w:rFonts w:ascii="Times New Roman" w:cs="Times New Roman" w:eastAsia="Times New Roman" w:hAnsi="Times New Roman"/>
+          <w:b w:val="0"/>
+          <w:i w:val="0"/>
+          <w:smallCaps w:val="0"/>
+          <w:strike w:val="0"/>
+          <w:color w:val="000000"/>
+          <w:sz w:val="20"/>
+          <w:szCs w:val="20"/>
+          <w:u w:val="none"/>
+          <w:shd w:fill="auto" w:val="clear"/>
+          <w:vertAlign w:val="baseline"/>
+          <w:rtl w:val="0"/>
+        </w:rPr>
+        <w:t xml:space="preserve">upon entry.</w:t>
       </w:r>
       <w:r>
         <w:rPr>
@@ -8382,6 +8587,32 @@
         <w:spacing w:after="0" w:before="80" w:line="240" w:lineRule="auto"/>
         <w:ind w:left="1440" w:right="0" w:firstLine="0"/>
         <w:jc w:val="both"/>
+        <w:rPr/>
+      </w:pPr>
+      <w:r>
+        <w:rPr>
+          <w:rtl w:val="0"/>
+        </w:rPr>
+        <w:t xml:space="preserve">3.1.3.7 SR36 Record Tickets into txt file at the end of the day for each garage</w:t>
+      </w:r>
+    </w:p>
+    <w:p>
+      <w:pPr>
+        <w:keepNext w:val="0"/>
+        <w:keepLines w:val="0"/>
+        <w:pageBreakBefore w:val="0"/>
+        <w:widowControl w:val="1"/>
+        <w:pBdr>
+          <w:top w:space="0" w:sz="0" w:val="nil"/>
+          <w:left w:space="0" w:sz="0" w:val="nil"/>
+          <w:bottom w:space="0" w:sz="0" w:val="nil"/>
+          <w:right w:space="0" w:sz="0" w:val="nil"/>
+          <w:between w:space="0" w:sz="0" w:val="nil"/>
+        </w:pBdr>
+        <w:shd w:fill="auto" w:val="clear"/>
+        <w:spacing w:after="0" w:before="80" w:line="240" w:lineRule="auto"/>
+        <w:ind w:left="1440" w:right="0" w:firstLine="0"/>
+        <w:jc w:val="both"/>
         <w:rPr>
           <w:rFonts w:ascii="Times New Roman" w:cs="Times New Roman" w:eastAsia="Times New Roman" w:hAnsi="Times New Roman"/>
           <w:b w:val="0"/>
@@ -8471,13 +8702,13 @@
           <w:vertAlign w:val="baseline"/>
           <w:rtl w:val="0"/>
         </w:rPr>
-        <w:t xml:space="preserve">3.1.4.1 SR40 Calculate parking fee; $2</w:t>
-      </w:r>
-      <w:r>
-        <w:rPr>
-          <w:rtl w:val="0"/>
-        </w:rPr>
-        <w:t xml:space="preserve">/hour or $10 daily maximum.</w:t>
+        <w:t xml:space="preserve">3.1.4.1 SR40 Calculate </w:t>
+      </w:r>
+      <w:r>
+        <w:rPr>
+          <w:rtl w:val="0"/>
+        </w:rPr>
+        <w:t xml:space="preserve">parking fee, $3 per hr or $20 max;</w:t>
       </w:r>
       <w:r>
         <w:rPr>
@@ -8542,7 +8773,7 @@
           <w:vertAlign w:val="baseline"/>
           <w:rtl w:val="0"/>
         </w:rPr>
-        <w:t xml:space="preserve">rovide billing options (credit/debit card)</w:t>
+        <w:t xml:space="preserve">rovide billing options </w:t>
       </w:r>
       <w:r>
         <w:rPr>
@@ -8578,6 +8809,31 @@
     </w:p>
     <w:p>
       <w:pPr>
+        <w:keepNext w:val="0"/>
+        <w:keepLines w:val="0"/>
+        <w:pageBreakBefore w:val="0"/>
+        <w:widowControl w:val="1"/>
+        <w:pBdr>
+          <w:top w:space="0" w:sz="0" w:val="nil"/>
+          <w:left w:space="0" w:sz="0" w:val="nil"/>
+          <w:bottom w:space="0" w:sz="0" w:val="nil"/>
+          <w:right w:space="0" w:sz="0" w:val="nil"/>
+          <w:between w:space="0" w:sz="0" w:val="nil"/>
+        </w:pBdr>
+        <w:shd w:fill="auto" w:val="clear"/>
+        <w:spacing w:after="0" w:before="80" w:line="259" w:lineRule="auto"/>
+        <w:ind w:left="1440" w:right="0" w:firstLine="0"/>
+        <w:jc w:val="both"/>
+        <w:rPr/>
+      </w:pPr>
+      <w:r>
+        <w:rPr>
+          <w:rtl w:val="0"/>
+        </w:rPr>
+      </w:r>
+    </w:p>
+    <w:p>
+      <w:pPr>
         <w:spacing w:before="80" w:line="259" w:lineRule="auto"/>
         <w:ind w:left="1440" w:firstLine="0"/>
         <w:jc w:val="both"/>
@@ -8861,7 +9117,18 @@
           <w:vertAlign w:val="baseline"/>
           <w:rtl w:val="0"/>
         </w:rPr>
-        <w:t xml:space="preserve"> The system must provide a user interface for operators to log in. Operators can search for a car by license plate, view the details/histories of the car and print  reports.  </w:t>
+        <w:t xml:space="preserve"> The system must provide a user interface for operators to log in</w:t>
+      </w:r>
+      <w:r>
+        <w:rPr>
+          <w:rtl w:val="0"/>
+        </w:rPr>
+        <w:t xml:space="preserve"> and view reports.</w:t>
+      </w:r>
+      <w:r>
+        <w:rPr>
+          <w:rtl w:val="0"/>
+        </w:rPr>
       </w:r>
     </w:p>
     <w:p>
@@ -9055,6 +9322,19 @@
     </w:p>
     <w:p>
       <w:pPr>
+        <w:spacing w:line="259" w:lineRule="auto"/>
+        <w:ind w:left="1440" w:firstLine="0"/>
+        <w:rPr/>
+      </w:pPr>
+      <w:r>
+        <w:rPr>
+          <w:rtl w:val="0"/>
+        </w:rPr>
+        <w:t xml:space="preserve">3.3.4 SR63 System will generate a monthly report automatically.</w:t>
+      </w:r>
+    </w:p>
+    <w:p>
+      <w:pPr>
         <w:pStyle w:val="Heading1"/>
         <w:numPr>
           <w:ilvl w:val="0"/>
@@ -9216,7 +9496,7 @@
         <w:rPr>
           <w:rtl w:val="0"/>
         </w:rPr>
-        <w:t xml:space="preserve">4.2.2 SR81 Requires a license plate reader</w:t>
+        <w:t xml:space="preserve">4.2.2 SR81 Requires a license plate reader at entrance and exit.</w:t>
       </w:r>
     </w:p>
     <w:p>
@@ -9228,26 +9508,19 @@
         <w:rPr>
           <w:rtl w:val="0"/>
         </w:rPr>
-        <w:t xml:space="preserve">4.2.3 SR82 Require one-way tire spike in entrance</w:t>
+        <w:t xml:space="preserve">4.2.3 SR82 Physical sign in front displaying the rates.</w:t>
       </w:r>
     </w:p>
     <w:p>
       <w:pPr>
         <w:ind w:left="1440" w:firstLine="0"/>
-        <w:rPr>
-          <w:color w:val="000000"/>
-        </w:rPr>
-      </w:pPr>
-      <w:r>
-        <w:rPr>
-          <w:rtl w:val="0"/>
-        </w:rPr>
-        <w:t xml:space="preserve">4.2.4 SR83 Physical sign in front displaying the rates.</w:t>
-      </w:r>
-      <w:r>
-        <w:rPr>
-          <w:rtl w:val="0"/>
-        </w:rPr>
+        <w:rPr/>
+      </w:pPr>
+      <w:r>
+        <w:rPr>
+          <w:rtl w:val="0"/>
+        </w:rPr>
+        <w:t xml:space="preserve">4.2.4 SR83 Entrance and Exit require Gates</w:t>
       </w:r>
     </w:p>
     <w:bookmarkStart w:colFirst="0" w:colLast="0" w:name="fhger43aoshh" w:id="26"/>
@@ -9458,21 +9731,7 @@
         <w:rPr>
           <w:rtl w:val="0"/>
         </w:rPr>
-        <w:t xml:space="preserve">4.3.5 SR94 Being able to store records (# of cars, average stay, etc.) up to 30 days and generate reports from such records</w:t>
-      </w:r>
-    </w:p>
-    <w:p>
-      <w:pPr>
-        <w:spacing w:after="0" w:before="0" w:line="259" w:lineRule="auto"/>
-        <w:ind w:left="1440" w:right="0" w:firstLine="0"/>
-        <w:jc w:val="left"/>
-        <w:rPr/>
-      </w:pPr>
-      <w:r>
-        <w:rPr>
-          <w:rtl w:val="0"/>
-        </w:rPr>
-        <w:t xml:space="preserve">4.3.6 SR95 Display clear, legible text at a font size reasonable for those with sight difficulties to read.</w:t>
+        <w:t xml:space="preserve">4.3.5 SR94 Display clear, legible text at a font size reasonable for those with sight difficulties to read.</w:t>
       </w:r>
       <w:r>
         <w:rPr>

</xml_diff>